<commit_message>
nah az alap megvan, jön a konfiguráció :D
</commit_message>
<xml_diff>
--- a/Téma_terv.docx
+++ b/Téma_terv.docx
@@ -1,6 +1,6 @@
 
 <file path=word/document.xml><?xml version="1.0" encoding="utf-8"?>
-<w:document xmlns:wpc="http://schemas.microsoft.com/office/word/2010/wordprocessingCanvas" xmlns:cx="http://schemas.microsoft.com/office/drawing/2014/chartex" xmlns:cx1="http://schemas.microsoft.com/office/drawing/2015/9/8/chartex" xmlns:cx2="http://schemas.microsoft.com/office/drawing/2015/10/21/chartex" xmlns:cx3="http://schemas.microsoft.com/office/drawing/2016/5/9/chartex" xmlns:cx4="http://schemas.microsoft.com/office/drawing/2016/5/10/chartex" xmlns:cx5="http://schemas.microsoft.com/office/drawing/2016/5/11/chartex" xmlns:cx6="http://schemas.microsoft.com/office/drawing/2016/5/12/chartex" xmlns:cx7="http://schemas.microsoft.com/office/drawing/2016/5/13/chartex" xmlns:cx8="http://schemas.microsoft.com/office/drawing/2016/5/14/chartex" xmlns:mc="http://schemas.openxmlformats.org/markup-compatibility/2006" xmlns:aink="http://schemas.microsoft.com/office/drawing/2016/ink" xmlns:am3d="http://schemas.microsoft.com/office/drawing/2017/model3d" xmlns:o="urn:schemas-microsoft-com:office:office" xmlns:oel="http://schemas.microsoft.com/office/2019/extlst" xmlns:r="http://schemas.openxmlformats.org/officeDocument/2006/relationships" xmlns:m="http://schemas.openxmlformats.org/officeDocument/2006/math" xmlns:v="urn:schemas-microsoft-com:vml" xmlns:wp14="http://schemas.microsoft.com/office/word/2010/wordprocessingDrawing" xmlns:wp="http://schemas.openxmlformats.org/drawingml/2006/wordprocessingDrawing" xmlns:w10="urn:schemas-microsoft-com:office:word" xmlns:w="http://schemas.openxmlformats.org/wordprocessingml/2006/main" xmlns:w14="http://schemas.microsoft.com/office/word/2010/wordml" xmlns:w15="http://schemas.microsoft.com/office/word/2012/wordml" xmlns:w16cex="http://schemas.microsoft.com/office/word/2018/wordml/cex" xmlns:w16cid="http://schemas.microsoft.com/office/word/2016/wordml/cid" xmlns:w16="http://schemas.microsoft.com/office/word/2018/wordml" xmlns:w16sdtdh="http://schemas.microsoft.com/office/word/2020/wordml/sdtdatahash" xmlns:w16se="http://schemas.microsoft.com/office/word/2015/wordml/symex" xmlns:wpg="http://schemas.microsoft.com/office/word/2010/wordprocessingGroup" xmlns:wpi="http://schemas.microsoft.com/office/word/2010/wordprocessingInk" xmlns:wne="http://schemas.microsoft.com/office/word/2006/wordml" xmlns:wps="http://schemas.microsoft.com/office/word/2010/wordprocessingShape" mc:Ignorable="w14 w15 w16se w16cid w16 w16cex w16sdtdh wp14">
+<w:document xmlns:wpc="http://schemas.microsoft.com/office/word/2010/wordprocessingCanvas" xmlns:cx="http://schemas.microsoft.com/office/drawing/2014/chartex" xmlns:cx1="http://schemas.microsoft.com/office/drawing/2015/9/8/chartex" xmlns:cx2="http://schemas.microsoft.com/office/drawing/2015/10/21/chartex" xmlns:cx3="http://schemas.microsoft.com/office/drawing/2016/5/9/chartex" xmlns:cx4="http://schemas.microsoft.com/office/drawing/2016/5/10/chartex" xmlns:cx5="http://schemas.microsoft.com/office/drawing/2016/5/11/chartex" xmlns:cx6="http://schemas.microsoft.com/office/drawing/2016/5/12/chartex" xmlns:cx7="http://schemas.microsoft.com/office/drawing/2016/5/13/chartex" xmlns:cx8="http://schemas.microsoft.com/office/drawing/2016/5/14/chartex" xmlns:mc="http://schemas.openxmlformats.org/markup-compatibility/2006" xmlns:aink="http://schemas.microsoft.com/office/drawing/2016/ink" xmlns:am3d="http://schemas.microsoft.com/office/drawing/2017/model3d" xmlns:o="urn:schemas-microsoft-com:office:office" xmlns:r="http://schemas.openxmlformats.org/officeDocument/2006/relationships" xmlns:m="http://schemas.openxmlformats.org/officeDocument/2006/math" xmlns:v="urn:schemas-microsoft-com:vml" xmlns:wp14="http://schemas.microsoft.com/office/word/2010/wordprocessingDrawing" xmlns:wp="http://schemas.openxmlformats.org/drawingml/2006/wordprocessingDrawing" xmlns:w10="urn:schemas-microsoft-com:office:word" xmlns:w="http://schemas.openxmlformats.org/wordprocessingml/2006/main" xmlns:w14="http://schemas.microsoft.com/office/word/2010/wordml" xmlns:w15="http://schemas.microsoft.com/office/word/2012/wordml" xmlns:w16cex="http://schemas.microsoft.com/office/word/2018/wordml/cex" xmlns:w16cid="http://schemas.microsoft.com/office/word/2016/wordml/cid" xmlns:w16="http://schemas.microsoft.com/office/word/2018/wordml" xmlns:w16sdtdh="http://schemas.microsoft.com/office/word/2020/wordml/sdtdatahash" xmlns:w16se="http://schemas.microsoft.com/office/word/2015/wordml/symex" xmlns:wpg="http://schemas.microsoft.com/office/word/2010/wordprocessingGroup" xmlns:wpi="http://schemas.microsoft.com/office/word/2010/wordprocessingInk" xmlns:wne="http://schemas.microsoft.com/office/word/2006/wordml" xmlns:wps="http://schemas.microsoft.com/office/word/2010/wordprocessingShape" mc:Ignorable="w14 w15 w16se w16cid w16 w16cex w16sdtdh wp14">
   <w:body>
     <w:p>
       <w:pPr>
@@ -26,9 +26,11 @@
       </w:r>
     </w:p>
     <w:p>
+      <w:proofErr w:type="spellStart"/>
       <w:r>
         <w:t>Teams</w:t>
       </w:r>
+      <w:proofErr w:type="spellEnd"/>
     </w:p>
     <w:p>
       <w:r>
@@ -104,9 +106,11 @@
                   <w:r>
                     <w:br/>
                   </w:r>
+                  <w:proofErr w:type="spellStart"/>
                   <w:r>
                     <w:t>Vlan</w:t>
                   </w:r>
+                  <w:proofErr w:type="spellEnd"/>
                   <w:r>
                     <w:br/>
                     <w:t xml:space="preserve">IPv4 </w:t>
@@ -129,7 +133,14 @@
                   </w:r>
                   <w:r>
                     <w:br/>
-                    <w:t>windows szerver - mail</w:t>
+                  </w:r>
+                  <w:proofErr w:type="spellStart"/>
+                  <w:r>
+                    <w:t>windows</w:t>
+                  </w:r>
+                  <w:proofErr w:type="spellEnd"/>
+                  <w:r>
+                    <w:t xml:space="preserve"> szerver - mail</w:t>
                   </w:r>
                 </w:p>
                 <w:p>
@@ -424,7 +435,15 @@
         </w:tabs>
       </w:pPr>
       <w:r>
-        <w:t>Legalább 3 telephelyet vagy irodát lefedő hálózati tervezés és konfiguráció.</w:t>
+        <w:t xml:space="preserve">Legalább 3 </w:t>
+      </w:r>
+      <w:proofErr w:type="spellStart"/>
+      <w:r>
+        <w:t>telephelyet</w:t>
+      </w:r>
+      <w:proofErr w:type="spellEnd"/>
+      <w:r>
+        <w:t xml:space="preserve"> vagy irodát lefedő hálózati tervezés és konfiguráció.</w:t>
       </w:r>
     </w:p>
     <w:p>
@@ -582,7 +601,15 @@
         </w:tabs>
       </w:pPr>
       <w:r>
-        <w:t>harmadik rétegbeli redundáns megoldások implementálása.</w:t>
+        <w:t xml:space="preserve">harmadik </w:t>
+      </w:r>
+      <w:proofErr w:type="spellStart"/>
+      <w:r>
+        <w:t>rétegbeli</w:t>
+      </w:r>
+      <w:proofErr w:type="spellEnd"/>
+      <w:r>
+        <w:t xml:space="preserve"> redundáns megoldások implementálása.</w:t>
       </w:r>
       <w:r>
         <w:t xml:space="preserve"> (</w:t>
@@ -1024,7 +1051,23 @@
         </w:tabs>
       </w:pPr>
       <w:r>
-        <w:t>Címtár (pl. Active Directory)</w:t>
+        <w:t xml:space="preserve">Címtár (pl. </w:t>
+      </w:r>
+      <w:proofErr w:type="spellStart"/>
+      <w:r>
+        <w:t>Active</w:t>
+      </w:r>
+      <w:proofErr w:type="spellEnd"/>
+      <w:r>
+        <w:t xml:space="preserve"> </w:t>
+      </w:r>
+      <w:proofErr w:type="spellStart"/>
+      <w:r>
+        <w:t>Directory</w:t>
+      </w:r>
+      <w:proofErr w:type="spellEnd"/>
+      <w:r>
+        <w:t>)</w:t>
       </w:r>
     </w:p>
     <w:p>
@@ -1160,8 +1203,13 @@
         </w:numPr>
       </w:pPr>
       <w:r>
-        <w:t>WAN-összeköttetéseket is tartalmaz ?</w:t>
-      </w:r>
+        <w:t xml:space="preserve">WAN-összeköttetéseket is </w:t>
+      </w:r>
+      <w:proofErr w:type="gramStart"/>
+      <w:r>
+        <w:t>tartalmaz ?</w:t>
+      </w:r>
+      <w:proofErr w:type="gramEnd"/>
     </w:p>
     <w:p>
       <w:pPr>
@@ -1272,7 +1320,10 @@
         </w:tabs>
       </w:pPr>
       <w:r>
-        <w:t>Bolt: Pozsony</w:t>
+        <w:t>Áruház</w:t>
+      </w:r>
+      <w:r>
+        <w:t>: Pozsony</w:t>
       </w:r>
     </w:p>
     <w:p>
@@ -1307,7 +1358,7 @@
 </file>
 
 <file path=word/numbering.xml><?xml version="1.0" encoding="utf-8"?>
-<w:numbering xmlns:wpc="http://schemas.microsoft.com/office/word/2010/wordprocessingCanvas" xmlns:cx="http://schemas.microsoft.com/office/drawing/2014/chartex" xmlns:cx1="http://schemas.microsoft.com/office/drawing/2015/9/8/chartex" xmlns:cx2="http://schemas.microsoft.com/office/drawing/2015/10/21/chartex" xmlns:cx3="http://schemas.microsoft.com/office/drawing/2016/5/9/chartex" xmlns:cx4="http://schemas.microsoft.com/office/drawing/2016/5/10/chartex" xmlns:cx5="http://schemas.microsoft.com/office/drawing/2016/5/11/chartex" xmlns:cx6="http://schemas.microsoft.com/office/drawing/2016/5/12/chartex" xmlns:cx7="http://schemas.microsoft.com/office/drawing/2016/5/13/chartex" xmlns:cx8="http://schemas.microsoft.com/office/drawing/2016/5/14/chartex" xmlns:mc="http://schemas.openxmlformats.org/markup-compatibility/2006" xmlns:aink="http://schemas.microsoft.com/office/drawing/2016/ink" xmlns:am3d="http://schemas.microsoft.com/office/drawing/2017/model3d" xmlns:o="urn:schemas-microsoft-com:office:office" xmlns:oel="http://schemas.microsoft.com/office/2019/extlst" xmlns:r="http://schemas.openxmlformats.org/officeDocument/2006/relationships" xmlns:m="http://schemas.openxmlformats.org/officeDocument/2006/math" xmlns:v="urn:schemas-microsoft-com:vml" xmlns:wp14="http://schemas.microsoft.com/office/word/2010/wordprocessingDrawing" xmlns:wp="http://schemas.openxmlformats.org/drawingml/2006/wordprocessingDrawing" xmlns:w10="urn:schemas-microsoft-com:office:word" xmlns:w="http://schemas.openxmlformats.org/wordprocessingml/2006/main" xmlns:w14="http://schemas.microsoft.com/office/word/2010/wordml" xmlns:w15="http://schemas.microsoft.com/office/word/2012/wordml" xmlns:w16cex="http://schemas.microsoft.com/office/word/2018/wordml/cex" xmlns:w16cid="http://schemas.microsoft.com/office/word/2016/wordml/cid" xmlns:w16="http://schemas.microsoft.com/office/word/2018/wordml" xmlns:w16sdtdh="http://schemas.microsoft.com/office/word/2020/wordml/sdtdatahash" xmlns:w16se="http://schemas.microsoft.com/office/word/2015/wordml/symex" xmlns:wpg="http://schemas.microsoft.com/office/word/2010/wordprocessingGroup" xmlns:wpi="http://schemas.microsoft.com/office/word/2010/wordprocessingInk" xmlns:wne="http://schemas.microsoft.com/office/word/2006/wordml" xmlns:wps="http://schemas.microsoft.com/office/word/2010/wordprocessingShape" mc:Ignorable="w14 w15 w16se w16cid w16 w16cex w16sdtdh wp14">
+<w:numbering xmlns:wpc="http://schemas.microsoft.com/office/word/2010/wordprocessingCanvas" xmlns:cx="http://schemas.microsoft.com/office/drawing/2014/chartex" xmlns:cx1="http://schemas.microsoft.com/office/drawing/2015/9/8/chartex" xmlns:cx2="http://schemas.microsoft.com/office/drawing/2015/10/21/chartex" xmlns:cx3="http://schemas.microsoft.com/office/drawing/2016/5/9/chartex" xmlns:cx4="http://schemas.microsoft.com/office/drawing/2016/5/10/chartex" xmlns:cx5="http://schemas.microsoft.com/office/drawing/2016/5/11/chartex" xmlns:cx6="http://schemas.microsoft.com/office/drawing/2016/5/12/chartex" xmlns:cx7="http://schemas.microsoft.com/office/drawing/2016/5/13/chartex" xmlns:cx8="http://schemas.microsoft.com/office/drawing/2016/5/14/chartex" xmlns:mc="http://schemas.openxmlformats.org/markup-compatibility/2006" xmlns:aink="http://schemas.microsoft.com/office/drawing/2016/ink" xmlns:am3d="http://schemas.microsoft.com/office/drawing/2017/model3d" xmlns:o="urn:schemas-microsoft-com:office:office" xmlns:r="http://schemas.openxmlformats.org/officeDocument/2006/relationships" xmlns:m="http://schemas.openxmlformats.org/officeDocument/2006/math" xmlns:v="urn:schemas-microsoft-com:vml" xmlns:wp14="http://schemas.microsoft.com/office/word/2010/wordprocessingDrawing" xmlns:wp="http://schemas.openxmlformats.org/drawingml/2006/wordprocessingDrawing" xmlns:w10="urn:schemas-microsoft-com:office:word" xmlns:w="http://schemas.openxmlformats.org/wordprocessingml/2006/main" xmlns:w14="http://schemas.microsoft.com/office/word/2010/wordml" xmlns:w15="http://schemas.microsoft.com/office/word/2012/wordml" xmlns:w16cex="http://schemas.microsoft.com/office/word/2018/wordml/cex" xmlns:w16cid="http://schemas.microsoft.com/office/word/2016/wordml/cid" xmlns:w16="http://schemas.microsoft.com/office/word/2018/wordml" xmlns:w16sdtdh="http://schemas.microsoft.com/office/word/2020/wordml/sdtdatahash" xmlns:w16se="http://schemas.microsoft.com/office/word/2015/wordml/symex" xmlns:wpg="http://schemas.microsoft.com/office/word/2010/wordprocessingGroup" xmlns:wpi="http://schemas.microsoft.com/office/word/2010/wordprocessingInk" xmlns:wne="http://schemas.microsoft.com/office/word/2006/wordml" xmlns:wps="http://schemas.microsoft.com/office/word/2010/wordprocessingShape" mc:Ignorable="w14 w15 w16se w16cid w16 w16cex w16sdtdh wp14">
   <w:abstractNum w:abstractNumId="0" w15:restartNumberingAfterBreak="0">
     <w:nsid w:val="00630C4B"/>
     <w:multiLevelType w:val="hybridMultilevel"/>
@@ -1656,13 +1707,13 @@
       </w:pPr>
     </w:lvl>
   </w:abstractNum>
-  <w:num w:numId="1" w16cid:durableId="1937712890">
+  <w:num w:numId="1">
     <w:abstractNumId w:val="0"/>
   </w:num>
-  <w:num w:numId="2" w16cid:durableId="1925911475">
+  <w:num w:numId="2">
     <w:abstractNumId w:val="2"/>
   </w:num>
-  <w:num w:numId="3" w16cid:durableId="1607347919">
+  <w:num w:numId="3">
     <w:abstractNumId w:val="1"/>
   </w:num>
 </w:numbering>

</xml_diff>